<commit_message>
add function & trigger
</commit_message>
<xml_diff>
--- a/Database/data alat musik.docx
+++ b/Database/data alat musik.docx
@@ -1070,6 +1070,67 @@
           </w:p>
         </w:tc>
       </w:tr>
+      <w:tr>
+        <w:trPr>
+          <w:trHeight w:val="416"/>
+        </w:trPr>
+        <w:tc>
+          <w:tcPr>
+            <w:tcW w:w="3005" w:type="dxa"/>
+          </w:tcPr>
+          <w:p>
+            <w:pPr>
+              <w:rPr>
+                <w:sz w:val="24"/>
+              </w:rPr>
+            </w:pPr>
+            <w:r>
+              <w:rPr>
+                <w:sz w:val="24"/>
+              </w:rPr>
+              <w:t>Source</w:t>
+            </w:r>
+          </w:p>
+        </w:tc>
+        <w:tc>
+          <w:tcPr>
+            <w:tcW w:w="2377" w:type="dxa"/>
+          </w:tcPr>
+          <w:p>
+            <w:pPr>
+              <w:rPr>
+                <w:sz w:val="24"/>
+              </w:rPr>
+            </w:pPr>
+            <w:r>
+              <w:rPr>
+                <w:sz w:val="24"/>
+              </w:rPr>
+              <w:t>Varchar2(10</w:t>
+            </w:r>
+            <w:bookmarkStart w:id="0" w:name="_GoBack"/>
+            <w:bookmarkEnd w:id="0"/>
+            <w:r>
+              <w:rPr>
+                <w:sz w:val="24"/>
+              </w:rPr>
+              <w:t>)</w:t>
+            </w:r>
+          </w:p>
+        </w:tc>
+        <w:tc>
+          <w:tcPr>
+            <w:tcW w:w="5245" w:type="dxa"/>
+          </w:tcPr>
+          <w:p>
+            <w:pPr>
+              <w:rPr>
+                <w:sz w:val="24"/>
+              </w:rPr>
+            </w:pPr>
+          </w:p>
+        </w:tc>
+      </w:tr>
     </w:tbl>
     <w:p/>
     <w:tbl>
@@ -1965,6 +2026,7 @@
               <w:rPr>
                 <w:sz w:val="24"/>
               </w:rPr>
+              <w:lastRenderedPageBreak/>
               <w:t>Nama_Customer</w:t>
             </w:r>
           </w:p>
@@ -2030,7 +2092,6 @@
               <w:rPr>
                 <w:sz w:val="24"/>
               </w:rPr>
-              <w:lastRenderedPageBreak/>
               <w:t>JK_Customer</w:t>
             </w:r>
           </w:p>
@@ -6793,8 +6854,6 @@
             <w:r>
               <w:t>ES001.png</w:t>
             </w:r>
-            <w:bookmarkStart w:id="0" w:name="_GoBack"/>
-            <w:bookmarkEnd w:id="0"/>
           </w:p>
         </w:tc>
       </w:tr>

</xml_diff>

<commit_message>
master alat musik done
</commit_message>
<xml_diff>
--- a/Database/data alat musik.docx
+++ b/Database/data alat musik.docx
@@ -1088,7 +1088,7 @@
               <w:rPr>
                 <w:sz w:val="24"/>
               </w:rPr>
-              <w:t>Source</w:t>
+              <w:t>Nama_File</w:t>
             </w:r>
           </w:p>
         </w:tc>
@@ -1106,15 +1106,7 @@
               <w:rPr>
                 <w:sz w:val="24"/>
               </w:rPr>
-              <w:t>Varchar2(10</w:t>
-            </w:r>
-            <w:bookmarkStart w:id="0" w:name="_GoBack"/>
-            <w:bookmarkEnd w:id="0"/>
-            <w:r>
-              <w:rPr>
-                <w:sz w:val="24"/>
-              </w:rPr>
-              <w:t>)</w:t>
+              <w:t>Varchar2(10)</w:t>
             </w:r>
           </w:p>
         </w:tc>
@@ -1496,6 +1488,67 @@
               <w:rPr>
                 <w:sz w:val="24"/>
               </w:rPr>
+              <w:t>Password</w:t>
+            </w:r>
+          </w:p>
+        </w:tc>
+        <w:tc>
+          <w:tcPr>
+            <w:tcW w:w="2377" w:type="dxa"/>
+          </w:tcPr>
+          <w:p>
+            <w:pPr>
+              <w:rPr>
+                <w:sz w:val="24"/>
+              </w:rPr>
+            </w:pPr>
+            <w:r>
+              <w:rPr>
+                <w:sz w:val="24"/>
+              </w:rPr>
+              <w:t>v</w:t>
+            </w:r>
+            <w:bookmarkStart w:id="0" w:name="_GoBack"/>
+            <w:bookmarkEnd w:id="0"/>
+            <w:r>
+              <w:rPr>
+                <w:sz w:val="24"/>
+              </w:rPr>
+              <w:t>archar2(10)</w:t>
+            </w:r>
+          </w:p>
+        </w:tc>
+        <w:tc>
+          <w:tcPr>
+            <w:tcW w:w="5245" w:type="dxa"/>
+          </w:tcPr>
+          <w:p>
+            <w:pPr>
+              <w:rPr>
+                <w:sz w:val="24"/>
+              </w:rPr>
+            </w:pPr>
+          </w:p>
+        </w:tc>
+      </w:tr>
+      <w:tr>
+        <w:trPr>
+          <w:trHeight w:val="416"/>
+        </w:trPr>
+        <w:tc>
+          <w:tcPr>
+            <w:tcW w:w="3005" w:type="dxa"/>
+          </w:tcPr>
+          <w:p>
+            <w:pPr>
+              <w:rPr>
+                <w:sz w:val="24"/>
+              </w:rPr>
+            </w:pPr>
+            <w:r>
+              <w:rPr>
+                <w:sz w:val="24"/>
+              </w:rPr>
               <w:t>Alamat</w:t>
             </w:r>
             <w:r>
@@ -1955,6 +2008,7 @@
               <w:rPr>
                 <w:sz w:val="24"/>
               </w:rPr>
+              <w:lastRenderedPageBreak/>
               <w:t>ID_Customer</w:t>
             </w:r>
           </w:p>
@@ -2026,7 +2080,6 @@
               <w:rPr>
                 <w:sz w:val="24"/>
               </w:rPr>
-              <w:lastRenderedPageBreak/>
               <w:t>Nama_Customer</w:t>
             </w:r>
           </w:p>
@@ -3986,7 +4039,6 @@
               <w:rPr>
                 <w:sz w:val="24"/>
               </w:rPr>
-              <w:lastRenderedPageBreak/>
               <w:t>H_Jual</w:t>
             </w:r>
           </w:p>
@@ -10740,26 +10792,27 @@
     <w:tbl>
       <w:tblPr>
         <w:tblStyle w:val="TableGrid"/>
-        <w:tblW w:w="11057" w:type="dxa"/>
-        <w:tblInd w:w="-289" w:type="dxa"/>
+        <w:tblW w:w="11341" w:type="dxa"/>
+        <w:tblInd w:w="-431" w:type="dxa"/>
         <w:tblLayout w:type="fixed"/>
         <w:tblLook w:val="04A0" w:firstRow="1" w:lastRow="0" w:firstColumn="1" w:lastColumn="0" w:noHBand="0" w:noVBand="1"/>
       </w:tblPr>
       <w:tblGrid>
-        <w:gridCol w:w="1418"/>
-        <w:gridCol w:w="1843"/>
-        <w:gridCol w:w="425"/>
-        <w:gridCol w:w="1985"/>
-        <w:gridCol w:w="1984"/>
+        <w:gridCol w:w="1419"/>
+        <w:gridCol w:w="1842"/>
+        <w:gridCol w:w="426"/>
+        <w:gridCol w:w="1134"/>
+        <w:gridCol w:w="1842"/>
+        <w:gridCol w:w="1560"/>
+        <w:gridCol w:w="1275"/>
         <w:gridCol w:w="1276"/>
-        <w:gridCol w:w="1276"/>
-        <w:gridCol w:w="850"/>
+        <w:gridCol w:w="567"/>
       </w:tblGrid>
       <w:tr>
         <w:tc>
           <w:tcPr>
-            <w:tcW w:w="11057" w:type="dxa"/>
-            <w:gridSpan w:val="8"/>
+            <w:tcW w:w="11341" w:type="dxa"/>
+            <w:gridSpan w:val="9"/>
             <w:shd w:val="clear" w:color="auto" w:fill="FFF2CC" w:themeFill="accent4" w:themeFillTint="33"/>
           </w:tcPr>
           <w:p>
@@ -10775,7 +10828,7 @@
       <w:tr>
         <w:tc>
           <w:tcPr>
-            <w:tcW w:w="1418" w:type="dxa"/>
+            <w:tcW w:w="1419" w:type="dxa"/>
             <w:shd w:val="clear" w:color="auto" w:fill="FFD966" w:themeFill="accent4" w:themeFillTint="99"/>
           </w:tcPr>
           <w:p>
@@ -10789,7 +10842,7 @@
         </w:tc>
         <w:tc>
           <w:tcPr>
-            <w:tcW w:w="1843" w:type="dxa"/>
+            <w:tcW w:w="1842" w:type="dxa"/>
             <w:shd w:val="clear" w:color="auto" w:fill="FFD966" w:themeFill="accent4" w:themeFillTint="99"/>
           </w:tcPr>
           <w:p>
@@ -10803,7 +10856,7 @@
         </w:tc>
         <w:tc>
           <w:tcPr>
-            <w:tcW w:w="425" w:type="dxa"/>
+            <w:tcW w:w="426" w:type="dxa"/>
             <w:shd w:val="clear" w:color="auto" w:fill="FFD966" w:themeFill="accent4" w:themeFillTint="99"/>
           </w:tcPr>
           <w:p>
@@ -10817,7 +10870,7 @@
         </w:tc>
         <w:tc>
           <w:tcPr>
-            <w:tcW w:w="1985" w:type="dxa"/>
+            <w:tcW w:w="1134" w:type="dxa"/>
             <w:shd w:val="clear" w:color="auto" w:fill="FFD966" w:themeFill="accent4" w:themeFillTint="99"/>
           </w:tcPr>
           <w:p>
@@ -10825,13 +10878,27 @@
               <w:jc w:val="center"/>
             </w:pPr>
             <w:r>
+              <w:t>Password</w:t>
+            </w:r>
+          </w:p>
+        </w:tc>
+        <w:tc>
+          <w:tcPr>
+            <w:tcW w:w="1842" w:type="dxa"/>
+            <w:shd w:val="clear" w:color="auto" w:fill="FFD966" w:themeFill="accent4" w:themeFillTint="99"/>
+          </w:tcPr>
+          <w:p>
+            <w:pPr>
+              <w:jc w:val="center"/>
+            </w:pPr>
+            <w:r>
               <w:t>Alamat_Karyawan</w:t>
             </w:r>
           </w:p>
         </w:tc>
         <w:tc>
           <w:tcPr>
-            <w:tcW w:w="1984" w:type="dxa"/>
+            <w:tcW w:w="1560" w:type="dxa"/>
             <w:shd w:val="clear" w:color="auto" w:fill="FFD966" w:themeFill="accent4" w:themeFillTint="99"/>
           </w:tcPr>
           <w:p>
@@ -10840,6 +10907,20 @@
             </w:pPr>
             <w:r>
               <w:t>NoTelp_Karyawan</w:t>
+            </w:r>
+          </w:p>
+        </w:tc>
+        <w:tc>
+          <w:tcPr>
+            <w:tcW w:w="1275" w:type="dxa"/>
+            <w:shd w:val="clear" w:color="auto" w:fill="FFD966" w:themeFill="accent4" w:themeFillTint="99"/>
+          </w:tcPr>
+          <w:p>
+            <w:pPr>
+              <w:jc w:val="center"/>
+            </w:pPr>
+            <w:r>
+              <w:t>DOB</w:t>
             </w:r>
           </w:p>
         </w:tc>
@@ -10853,65 +10934,360 @@
               <w:jc w:val="center"/>
             </w:pPr>
             <w:r>
-              <w:t>DOB</w:t>
+              <w:t>Tgl_Masuk</w:t>
+            </w:r>
+          </w:p>
+        </w:tc>
+        <w:tc>
+          <w:tcPr>
+            <w:tcW w:w="567" w:type="dxa"/>
+            <w:shd w:val="clear" w:color="auto" w:fill="FFD966" w:themeFill="accent4" w:themeFillTint="99"/>
+          </w:tcPr>
+          <w:p>
+            <w:pPr>
+              <w:jc w:val="center"/>
+            </w:pPr>
+            <w:r>
+              <w:t>Status</w:t>
+            </w:r>
+          </w:p>
+        </w:tc>
+      </w:tr>
+      <w:tr>
+        <w:tc>
+          <w:tcPr>
+            <w:tcW w:w="1419" w:type="dxa"/>
+            <w:shd w:val="clear" w:color="auto" w:fill="FFFFFF" w:themeFill="background1"/>
+          </w:tcPr>
+          <w:p>
+            <w:r>
+              <w:t>KAR001</w:t>
+            </w:r>
+          </w:p>
+        </w:tc>
+        <w:tc>
+          <w:tcPr>
+            <w:tcW w:w="1842" w:type="dxa"/>
+            <w:shd w:val="clear" w:color="auto" w:fill="FFFFFF" w:themeFill="background1"/>
+          </w:tcPr>
+          <w:p>
+            <w:r>
+              <w:t>Gemma Elliot</w:t>
+            </w:r>
+          </w:p>
+        </w:tc>
+        <w:tc>
+          <w:tcPr>
+            <w:tcW w:w="426" w:type="dxa"/>
+            <w:shd w:val="clear" w:color="auto" w:fill="FFFFFF" w:themeFill="background1"/>
+          </w:tcPr>
+          <w:p>
+            <w:r>
+              <w:t>F</w:t>
+            </w:r>
+          </w:p>
+        </w:tc>
+        <w:tc>
+          <w:tcPr>
+            <w:tcW w:w="1134" w:type="dxa"/>
+            <w:shd w:val="clear" w:color="auto" w:fill="FFFFFF" w:themeFill="background1"/>
+          </w:tcPr>
+          <w:p>
+            <w:r>
+              <w:t>ABC</w:t>
+            </w:r>
+          </w:p>
+        </w:tc>
+        <w:tc>
+          <w:tcPr>
+            <w:tcW w:w="1842" w:type="dxa"/>
+            <w:shd w:val="clear" w:color="auto" w:fill="FFFFFF" w:themeFill="background1"/>
+          </w:tcPr>
+          <w:p>
+            <w:r>
+              <w:t>Jl. Gurame No. 2</w:t>
+            </w:r>
+          </w:p>
+        </w:tc>
+        <w:tc>
+          <w:tcPr>
+            <w:tcW w:w="1560" w:type="dxa"/>
+            <w:shd w:val="clear" w:color="auto" w:fill="FFFFFF" w:themeFill="background1"/>
+          </w:tcPr>
+          <w:p>
+            <w:r>
+              <w:t>085801023312</w:t>
+            </w:r>
+          </w:p>
+        </w:tc>
+        <w:tc>
+          <w:tcPr>
+            <w:tcW w:w="1275" w:type="dxa"/>
+            <w:shd w:val="clear" w:color="auto" w:fill="FFFFFF" w:themeFill="background1"/>
+          </w:tcPr>
+          <w:p>
+            <w:r>
+              <w:t>17-09-1995</w:t>
             </w:r>
           </w:p>
         </w:tc>
         <w:tc>
           <w:tcPr>
             <w:tcW w:w="1276" w:type="dxa"/>
-            <w:shd w:val="clear" w:color="auto" w:fill="FFD966" w:themeFill="accent4" w:themeFillTint="99"/>
-          </w:tcPr>
-          <w:p>
-            <w:pPr>
-              <w:jc w:val="center"/>
-            </w:pPr>
-            <w:r>
-              <w:t>Tgl_Masuk</w:t>
-            </w:r>
-          </w:p>
-        </w:tc>
-        <w:tc>
-          <w:tcPr>
-            <w:tcW w:w="850" w:type="dxa"/>
-            <w:shd w:val="clear" w:color="auto" w:fill="FFD966" w:themeFill="accent4" w:themeFillTint="99"/>
-          </w:tcPr>
-          <w:p>
-            <w:pPr>
-              <w:jc w:val="center"/>
-            </w:pPr>
-            <w:r>
-              <w:t>Status</w:t>
-            </w:r>
-          </w:p>
-        </w:tc>
-      </w:tr>
-      <w:tr>
-        <w:tc>
-          <w:tcPr>
-            <w:tcW w:w="1418" w:type="dxa"/>
-            <w:shd w:val="clear" w:color="auto" w:fill="FFFFFF" w:themeFill="background1"/>
-          </w:tcPr>
-          <w:p>
-            <w:r>
-              <w:t>KAR001</w:t>
-            </w:r>
-          </w:p>
-        </w:tc>
-        <w:tc>
-          <w:tcPr>
-            <w:tcW w:w="1843" w:type="dxa"/>
-            <w:shd w:val="clear" w:color="auto" w:fill="FFFFFF" w:themeFill="background1"/>
-          </w:tcPr>
-          <w:p>
-            <w:r>
-              <w:t>Gemma Elliot</w:t>
-            </w:r>
-          </w:p>
-        </w:tc>
-        <w:tc>
-          <w:tcPr>
-            <w:tcW w:w="425" w:type="dxa"/>
+            <w:shd w:val="clear" w:color="auto" w:fill="FFFFFF" w:themeFill="background1"/>
+          </w:tcPr>
+          <w:p>
+            <w:r>
+              <w:t>10-09-2019</w:t>
+            </w:r>
+          </w:p>
+        </w:tc>
+        <w:tc>
+          <w:tcPr>
+            <w:tcW w:w="567" w:type="dxa"/>
+            <w:shd w:val="clear" w:color="auto" w:fill="FFFFFF" w:themeFill="background1"/>
+          </w:tcPr>
+          <w:p>
+            <w:r>
+              <w:t>1</w:t>
+            </w:r>
+          </w:p>
+        </w:tc>
+      </w:tr>
+      <w:tr>
+        <w:tc>
+          <w:tcPr>
+            <w:tcW w:w="1419" w:type="dxa"/>
+            <w:shd w:val="clear" w:color="auto" w:fill="FFFFFF" w:themeFill="background1"/>
+          </w:tcPr>
+          <w:p>
+            <w:r>
+              <w:t>KAR002</w:t>
+            </w:r>
+          </w:p>
+        </w:tc>
+        <w:tc>
+          <w:tcPr>
+            <w:tcW w:w="1842" w:type="dxa"/>
+            <w:shd w:val="clear" w:color="auto" w:fill="FFFFFF" w:themeFill="background1"/>
+          </w:tcPr>
+          <w:p>
+            <w:r>
+              <w:t>Wilfred Mercado</w:t>
+            </w:r>
+          </w:p>
+        </w:tc>
+        <w:tc>
+          <w:tcPr>
+            <w:tcW w:w="426" w:type="dxa"/>
+            <w:shd w:val="clear" w:color="auto" w:fill="FFFFFF" w:themeFill="background1"/>
+          </w:tcPr>
+          <w:p>
+            <w:r>
+              <w:t>M</w:t>
+            </w:r>
+          </w:p>
+        </w:tc>
+        <w:tc>
+          <w:tcPr>
+            <w:tcW w:w="1134" w:type="dxa"/>
+            <w:shd w:val="clear" w:color="auto" w:fill="FFFFFF" w:themeFill="background1"/>
+          </w:tcPr>
+          <w:p>
+            <w:r>
+              <w:t>DEF</w:t>
+            </w:r>
+          </w:p>
+        </w:tc>
+        <w:tc>
+          <w:tcPr>
+            <w:tcW w:w="1842" w:type="dxa"/>
+            <w:shd w:val="clear" w:color="auto" w:fill="FFFFFF" w:themeFill="background1"/>
+          </w:tcPr>
+          <w:p>
+            <w:r>
+              <w:t>Jl. Perak Tmr 60</w:t>
+            </w:r>
+          </w:p>
+        </w:tc>
+        <w:tc>
+          <w:tcPr>
+            <w:tcW w:w="1560" w:type="dxa"/>
+            <w:shd w:val="clear" w:color="auto" w:fill="FFFFFF" w:themeFill="background1"/>
+          </w:tcPr>
+          <w:p>
+            <w:r>
+              <w:t>081319273829</w:t>
+            </w:r>
+          </w:p>
+        </w:tc>
+        <w:tc>
+          <w:tcPr>
+            <w:tcW w:w="1275" w:type="dxa"/>
+            <w:shd w:val="clear" w:color="auto" w:fill="FFFFFF" w:themeFill="background1"/>
+          </w:tcPr>
+          <w:p>
+            <w:r>
+              <w:t>06-06-1979</w:t>
+            </w:r>
+          </w:p>
+        </w:tc>
+        <w:tc>
+          <w:tcPr>
+            <w:tcW w:w="1276" w:type="dxa"/>
+            <w:shd w:val="clear" w:color="auto" w:fill="FFFFFF" w:themeFill="background1"/>
+          </w:tcPr>
+          <w:p>
+            <w:r>
+              <w:t>11-09-2019</w:t>
+            </w:r>
+          </w:p>
+        </w:tc>
+        <w:tc>
+          <w:tcPr>
+            <w:tcW w:w="567" w:type="dxa"/>
+            <w:shd w:val="clear" w:color="auto" w:fill="FFFFFF" w:themeFill="background1"/>
+          </w:tcPr>
+          <w:p>
+            <w:r>
+              <w:t>1</w:t>
+            </w:r>
+          </w:p>
+        </w:tc>
+      </w:tr>
+      <w:tr>
+        <w:tc>
+          <w:tcPr>
+            <w:tcW w:w="1419" w:type="dxa"/>
+            <w:shd w:val="clear" w:color="auto" w:fill="FFFFFF" w:themeFill="background1"/>
+          </w:tcPr>
+          <w:p>
+            <w:r>
+              <w:t>KAR003</w:t>
+            </w:r>
+          </w:p>
+        </w:tc>
+        <w:tc>
+          <w:tcPr>
+            <w:tcW w:w="1842" w:type="dxa"/>
+            <w:shd w:val="clear" w:color="auto" w:fill="FFFFFF" w:themeFill="background1"/>
+          </w:tcPr>
+          <w:p>
+            <w:r>
+              <w:t>Aiden Castillo</w:t>
+            </w:r>
+          </w:p>
+        </w:tc>
+        <w:tc>
+          <w:tcPr>
+            <w:tcW w:w="426" w:type="dxa"/>
+            <w:shd w:val="clear" w:color="auto" w:fill="FFFFFF" w:themeFill="background1"/>
+          </w:tcPr>
+          <w:p>
+            <w:r>
+              <w:t>M</w:t>
+            </w:r>
+          </w:p>
+        </w:tc>
+        <w:tc>
+          <w:tcPr>
+            <w:tcW w:w="1134" w:type="dxa"/>
+            <w:shd w:val="clear" w:color="auto" w:fill="FFFFFF" w:themeFill="background1"/>
+          </w:tcPr>
+          <w:p>
+            <w:r>
+              <w:t>GHI</w:t>
+            </w:r>
+          </w:p>
+        </w:tc>
+        <w:tc>
+          <w:tcPr>
+            <w:tcW w:w="1842" w:type="dxa"/>
+            <w:shd w:val="clear" w:color="auto" w:fill="FFFFFF" w:themeFill="background1"/>
+          </w:tcPr>
+          <w:p>
+            <w:r>
+              <w:t>Jl. Barata Jaya X</w:t>
+            </w:r>
+            <w:r>
+              <w:t xml:space="preserve"> </w:t>
+            </w:r>
+            <w:r>
+              <w:t>37</w:t>
+            </w:r>
+          </w:p>
+        </w:tc>
+        <w:tc>
+          <w:tcPr>
+            <w:tcW w:w="1560" w:type="dxa"/>
+            <w:shd w:val="clear" w:color="auto" w:fill="FFFFFF" w:themeFill="background1"/>
+          </w:tcPr>
+          <w:p>
+            <w:r>
+              <w:t>089712452489</w:t>
+            </w:r>
+          </w:p>
+        </w:tc>
+        <w:tc>
+          <w:tcPr>
+            <w:tcW w:w="1275" w:type="dxa"/>
+            <w:shd w:val="clear" w:color="auto" w:fill="FFFFFF" w:themeFill="background1"/>
+          </w:tcPr>
+          <w:p>
+            <w:r>
+              <w:t>01-07-1990</w:t>
+            </w:r>
+          </w:p>
+        </w:tc>
+        <w:tc>
+          <w:tcPr>
+            <w:tcW w:w="1276" w:type="dxa"/>
+            <w:shd w:val="clear" w:color="auto" w:fill="FFFFFF" w:themeFill="background1"/>
+          </w:tcPr>
+          <w:p>
+            <w:r>
+              <w:t>03-10-2019</w:t>
+            </w:r>
+          </w:p>
+        </w:tc>
+        <w:tc>
+          <w:tcPr>
+            <w:tcW w:w="567" w:type="dxa"/>
+            <w:shd w:val="clear" w:color="auto" w:fill="FFFFFF" w:themeFill="background1"/>
+          </w:tcPr>
+          <w:p>
+            <w:r>
+              <w:t>0</w:t>
+            </w:r>
+          </w:p>
+        </w:tc>
+      </w:tr>
+      <w:tr>
+        <w:tc>
+          <w:tcPr>
+            <w:tcW w:w="1419" w:type="dxa"/>
+            <w:shd w:val="clear" w:color="auto" w:fill="FFFFFF" w:themeFill="background1"/>
+          </w:tcPr>
+          <w:p>
+            <w:r>
+              <w:t>KAR004</w:t>
+            </w:r>
+          </w:p>
+        </w:tc>
+        <w:tc>
+          <w:tcPr>
+            <w:tcW w:w="1842" w:type="dxa"/>
+            <w:shd w:val="clear" w:color="auto" w:fill="FFFFFF" w:themeFill="background1"/>
+          </w:tcPr>
+          <w:p>
+            <w:r>
+              <w:t>Alexia Dupont</w:t>
+            </w:r>
+          </w:p>
+        </w:tc>
+        <w:tc>
+          <w:tcPr>
+            <w:tcW w:w="426" w:type="dxa"/>
             <w:shd w:val="clear" w:color="auto" w:fill="FFFFFF" w:themeFill="background1"/>
           </w:tcPr>
           <w:p>
@@ -10922,23 +11298,54 @@
         </w:tc>
         <w:tc>
           <w:tcPr>
-            <w:tcW w:w="1985" w:type="dxa"/>
-            <w:shd w:val="clear" w:color="auto" w:fill="FFFFFF" w:themeFill="background1"/>
-          </w:tcPr>
-          <w:p>
-            <w:r>
-              <w:t>Jl. Gurame No. 2</w:t>
-            </w:r>
-          </w:p>
-        </w:tc>
-        <w:tc>
-          <w:tcPr>
-            <w:tcW w:w="1984" w:type="dxa"/>
-            <w:shd w:val="clear" w:color="auto" w:fill="FFFFFF" w:themeFill="background1"/>
-          </w:tcPr>
-          <w:p>
-            <w:r>
-              <w:t>085801023312</w:t>
+            <w:tcW w:w="1134" w:type="dxa"/>
+            <w:shd w:val="clear" w:color="auto" w:fill="FFFFFF" w:themeFill="background1"/>
+          </w:tcPr>
+          <w:p>
+            <w:r>
+              <w:t>JKL</w:t>
+            </w:r>
+          </w:p>
+        </w:tc>
+        <w:tc>
+          <w:tcPr>
+            <w:tcW w:w="1842" w:type="dxa"/>
+            <w:shd w:val="clear" w:color="auto" w:fill="FFFFFF" w:themeFill="background1"/>
+          </w:tcPr>
+          <w:p>
+            <w:r>
+              <w:t xml:space="preserve">Jl. Kapas </w:t>
+            </w:r>
+            <w:r>
+              <w:t>No.</w:t>
+            </w:r>
+            <w:r>
+              <w:t xml:space="preserve"> </w:t>
+            </w:r>
+            <w:r>
+              <w:t>1</w:t>
+            </w:r>
+          </w:p>
+        </w:tc>
+        <w:tc>
+          <w:tcPr>
+            <w:tcW w:w="1560" w:type="dxa"/>
+            <w:shd w:val="clear" w:color="auto" w:fill="FFFFFF" w:themeFill="background1"/>
+          </w:tcPr>
+          <w:p>
+            <w:r>
+              <w:t>085842880413</w:t>
+            </w:r>
+          </w:p>
+        </w:tc>
+        <w:tc>
+          <w:tcPr>
+            <w:tcW w:w="1275" w:type="dxa"/>
+            <w:shd w:val="clear" w:color="auto" w:fill="FFFFFF" w:themeFill="background1"/>
+          </w:tcPr>
+          <w:p>
+            <w:r>
+              <w:t>02-08-1991</w:t>
             </w:r>
           </w:p>
         </w:tc>
@@ -10949,7 +11356,106 @@
           </w:tcPr>
           <w:p>
             <w:r>
-              <w:t>17-09-1995</w:t>
+              <w:t>15-11-2019</w:t>
+            </w:r>
+          </w:p>
+        </w:tc>
+        <w:tc>
+          <w:tcPr>
+            <w:tcW w:w="567" w:type="dxa"/>
+            <w:shd w:val="clear" w:color="auto" w:fill="FFFFFF" w:themeFill="background1"/>
+          </w:tcPr>
+          <w:p>
+            <w:r>
+              <w:t>1</w:t>
+            </w:r>
+          </w:p>
+        </w:tc>
+      </w:tr>
+      <w:tr>
+        <w:tc>
+          <w:tcPr>
+            <w:tcW w:w="1419" w:type="dxa"/>
+            <w:shd w:val="clear" w:color="auto" w:fill="FFFFFF" w:themeFill="background1"/>
+          </w:tcPr>
+          <w:p>
+            <w:r>
+              <w:t>KAR005</w:t>
+            </w:r>
+          </w:p>
+        </w:tc>
+        <w:tc>
+          <w:tcPr>
+            <w:tcW w:w="1842" w:type="dxa"/>
+            <w:shd w:val="clear" w:color="auto" w:fill="FFFFFF" w:themeFill="background1"/>
+          </w:tcPr>
+          <w:p>
+            <w:r>
+              <w:t>Wiktoria Iles</w:t>
+            </w:r>
+          </w:p>
+        </w:tc>
+        <w:tc>
+          <w:tcPr>
+            <w:tcW w:w="426" w:type="dxa"/>
+            <w:shd w:val="clear" w:color="auto" w:fill="FFFFFF" w:themeFill="background1"/>
+          </w:tcPr>
+          <w:p>
+            <w:r>
+              <w:t>F</w:t>
+            </w:r>
+          </w:p>
+        </w:tc>
+        <w:tc>
+          <w:tcPr>
+            <w:tcW w:w="1134" w:type="dxa"/>
+            <w:shd w:val="clear" w:color="auto" w:fill="FFFFFF" w:themeFill="background1"/>
+          </w:tcPr>
+          <w:p>
+            <w:r>
+              <w:t>MNO</w:t>
+            </w:r>
+          </w:p>
+        </w:tc>
+        <w:tc>
+          <w:tcPr>
+            <w:tcW w:w="1842" w:type="dxa"/>
+            <w:shd w:val="clear" w:color="auto" w:fill="FFFFFF" w:themeFill="background1"/>
+          </w:tcPr>
+          <w:p>
+            <w:r>
+              <w:t xml:space="preserve">Jl. Durian </w:t>
+            </w:r>
+            <w:r>
+              <w:t>No.</w:t>
+            </w:r>
+            <w:r>
+              <w:t xml:space="preserve"> </w:t>
+            </w:r>
+            <w:r>
+              <w:t>90A</w:t>
+            </w:r>
+          </w:p>
+        </w:tc>
+        <w:tc>
+          <w:tcPr>
+            <w:tcW w:w="1560" w:type="dxa"/>
+            <w:shd w:val="clear" w:color="auto" w:fill="FFFFFF" w:themeFill="background1"/>
+          </w:tcPr>
+          <w:p>
+            <w:r>
+              <w:t>089694875530</w:t>
+            </w:r>
+          </w:p>
+        </w:tc>
+        <w:tc>
+          <w:tcPr>
+            <w:tcW w:w="1275" w:type="dxa"/>
+            <w:shd w:val="clear" w:color="auto" w:fill="FFFFFF" w:themeFill="background1"/>
+          </w:tcPr>
+          <w:p>
+            <w:r>
+              <w:t>24-03-1997</w:t>
             </w:r>
           </w:p>
         </w:tc>
@@ -10960,13 +11466,13 @@
           </w:tcPr>
           <w:p>
             <w:r>
-              <w:t>10-09-2019</w:t>
-            </w:r>
-          </w:p>
-        </w:tc>
-        <w:tc>
-          <w:tcPr>
-            <w:tcW w:w="850" w:type="dxa"/>
+              <w:t>20-12-2019</w:t>
+            </w:r>
+          </w:p>
+        </w:tc>
+        <w:tc>
+          <w:tcPr>
+            <w:tcW w:w="567" w:type="dxa"/>
             <w:shd w:val="clear" w:color="auto" w:fill="FFFFFF" w:themeFill="background1"/>
           </w:tcPr>
           <w:p>
@@ -10979,29 +11485,29 @@
       <w:tr>
         <w:tc>
           <w:tcPr>
-            <w:tcW w:w="1418" w:type="dxa"/>
-            <w:shd w:val="clear" w:color="auto" w:fill="FFFFFF" w:themeFill="background1"/>
-          </w:tcPr>
-          <w:p>
-            <w:r>
-              <w:t>KAR002</w:t>
-            </w:r>
-          </w:p>
-        </w:tc>
-        <w:tc>
-          <w:tcPr>
-            <w:tcW w:w="1843" w:type="dxa"/>
-            <w:shd w:val="clear" w:color="auto" w:fill="FFFFFF" w:themeFill="background1"/>
-          </w:tcPr>
-          <w:p>
-            <w:r>
-              <w:t>Wilfred Mercado</w:t>
-            </w:r>
-          </w:p>
-        </w:tc>
-        <w:tc>
-          <w:tcPr>
-            <w:tcW w:w="425" w:type="dxa"/>
+            <w:tcW w:w="1419" w:type="dxa"/>
+            <w:shd w:val="clear" w:color="auto" w:fill="FFFFFF" w:themeFill="background1"/>
+          </w:tcPr>
+          <w:p>
+            <w:r>
+              <w:t>KAR006</w:t>
+            </w:r>
+          </w:p>
+        </w:tc>
+        <w:tc>
+          <w:tcPr>
+            <w:tcW w:w="1842" w:type="dxa"/>
+            <w:shd w:val="clear" w:color="auto" w:fill="FFFFFF" w:themeFill="background1"/>
+          </w:tcPr>
+          <w:p>
+            <w:r>
+              <w:t>Jordan Landry</w:t>
+            </w:r>
+          </w:p>
+        </w:tc>
+        <w:tc>
+          <w:tcPr>
+            <w:tcW w:w="426" w:type="dxa"/>
             <w:shd w:val="clear" w:color="auto" w:fill="FFFFFF" w:themeFill="background1"/>
           </w:tcPr>
           <w:p>
@@ -11012,23 +11518,51 @@
         </w:tc>
         <w:tc>
           <w:tcPr>
-            <w:tcW w:w="1985" w:type="dxa"/>
-            <w:shd w:val="clear" w:color="auto" w:fill="FFFFFF" w:themeFill="background1"/>
-          </w:tcPr>
-          <w:p>
-            <w:r>
-              <w:t>Jl. Perak Tmr 60</w:t>
-            </w:r>
-          </w:p>
-        </w:tc>
-        <w:tc>
-          <w:tcPr>
-            <w:tcW w:w="1984" w:type="dxa"/>
-            <w:shd w:val="clear" w:color="auto" w:fill="FFFFFF" w:themeFill="background1"/>
-          </w:tcPr>
-          <w:p>
-            <w:r>
-              <w:t>081319273829</w:t>
+            <w:tcW w:w="1134" w:type="dxa"/>
+            <w:shd w:val="clear" w:color="auto" w:fill="FFFFFF" w:themeFill="background1"/>
+          </w:tcPr>
+          <w:p>
+            <w:r>
+              <w:t>PQR</w:t>
+            </w:r>
+          </w:p>
+        </w:tc>
+        <w:tc>
+          <w:tcPr>
+            <w:tcW w:w="1842" w:type="dxa"/>
+            <w:shd w:val="clear" w:color="auto" w:fill="FFFFFF" w:themeFill="background1"/>
+          </w:tcPr>
+          <w:p>
+            <w:r>
+              <w:t xml:space="preserve">Jl. Pekojan </w:t>
+            </w:r>
+            <w:r>
+              <w:t>No.</w:t>
+            </w:r>
+            <w:r>
+              <w:t>10</w:t>
+            </w:r>
+          </w:p>
+        </w:tc>
+        <w:tc>
+          <w:tcPr>
+            <w:tcW w:w="1560" w:type="dxa"/>
+            <w:shd w:val="clear" w:color="auto" w:fill="FFFFFF" w:themeFill="background1"/>
+          </w:tcPr>
+          <w:p>
+            <w:r>
+              <w:t>089720482041</w:t>
+            </w:r>
+          </w:p>
+        </w:tc>
+        <w:tc>
+          <w:tcPr>
+            <w:tcW w:w="1275" w:type="dxa"/>
+            <w:shd w:val="clear" w:color="auto" w:fill="FFFFFF" w:themeFill="background1"/>
+          </w:tcPr>
+          <w:p>
+            <w:r>
+              <w:t>22-01-1995</w:t>
             </w:r>
           </w:p>
         </w:tc>
@@ -11039,7 +11573,97 @@
           </w:tcPr>
           <w:p>
             <w:r>
-              <w:t>06-06-1979</w:t>
+              <w:t>22-01-2020</w:t>
+            </w:r>
+          </w:p>
+        </w:tc>
+        <w:tc>
+          <w:tcPr>
+            <w:tcW w:w="567" w:type="dxa"/>
+            <w:shd w:val="clear" w:color="auto" w:fill="FFFFFF" w:themeFill="background1"/>
+          </w:tcPr>
+          <w:p>
+            <w:r>
+              <w:t>1</w:t>
+            </w:r>
+          </w:p>
+        </w:tc>
+      </w:tr>
+      <w:tr>
+        <w:tc>
+          <w:tcPr>
+            <w:tcW w:w="1419" w:type="dxa"/>
+            <w:shd w:val="clear" w:color="auto" w:fill="FFFFFF" w:themeFill="background1"/>
+          </w:tcPr>
+          <w:p>
+            <w:r>
+              <w:t>KAR007</w:t>
+            </w:r>
+          </w:p>
+        </w:tc>
+        <w:tc>
+          <w:tcPr>
+            <w:tcW w:w="1842" w:type="dxa"/>
+            <w:shd w:val="clear" w:color="auto" w:fill="FFFFFF" w:themeFill="background1"/>
+          </w:tcPr>
+          <w:p>
+            <w:r>
+              <w:t>Celia Lu</w:t>
+            </w:r>
+          </w:p>
+        </w:tc>
+        <w:tc>
+          <w:tcPr>
+            <w:tcW w:w="426" w:type="dxa"/>
+            <w:shd w:val="clear" w:color="auto" w:fill="FFFFFF" w:themeFill="background1"/>
+          </w:tcPr>
+          <w:p>
+            <w:r>
+              <w:t>F</w:t>
+            </w:r>
+          </w:p>
+        </w:tc>
+        <w:tc>
+          <w:tcPr>
+            <w:tcW w:w="1134" w:type="dxa"/>
+            <w:shd w:val="clear" w:color="auto" w:fill="FFFFFF" w:themeFill="background1"/>
+          </w:tcPr>
+          <w:p>
+            <w:r>
+              <w:t>STU</w:t>
+            </w:r>
+          </w:p>
+        </w:tc>
+        <w:tc>
+          <w:tcPr>
+            <w:tcW w:w="1842" w:type="dxa"/>
+            <w:shd w:val="clear" w:color="auto" w:fill="FFFFFF" w:themeFill="background1"/>
+          </w:tcPr>
+          <w:p>
+            <w:r>
+              <w:t>Jl. Perancis No. 9</w:t>
+            </w:r>
+          </w:p>
+        </w:tc>
+        <w:tc>
+          <w:tcPr>
+            <w:tcW w:w="1560" w:type="dxa"/>
+            <w:shd w:val="clear" w:color="auto" w:fill="FFFFFF" w:themeFill="background1"/>
+          </w:tcPr>
+          <w:p>
+            <w:r>
+              <w:t>089629472947</w:t>
+            </w:r>
+          </w:p>
+        </w:tc>
+        <w:tc>
+          <w:tcPr>
+            <w:tcW w:w="1275" w:type="dxa"/>
+            <w:shd w:val="clear" w:color="auto" w:fill="FFFFFF" w:themeFill="background1"/>
+          </w:tcPr>
+          <w:p>
+            <w:r>
+              <w:t>01-05-1988</w:t>
             </w:r>
           </w:p>
         </w:tc>
@@ -11050,13 +11674,13 @@
           </w:tcPr>
           <w:p>
             <w:r>
-              <w:t>11-09-2019</w:t>
-            </w:r>
-          </w:p>
-        </w:tc>
-        <w:tc>
-          <w:tcPr>
-            <w:tcW w:w="850" w:type="dxa"/>
+              <w:t>14-02-2020</w:t>
+            </w:r>
+          </w:p>
+        </w:tc>
+        <w:tc>
+          <w:tcPr>
+            <w:tcW w:w="567" w:type="dxa"/>
             <w:shd w:val="clear" w:color="auto" w:fill="FFFFFF" w:themeFill="background1"/>
           </w:tcPr>
           <w:p>
@@ -11069,29 +11693,237 @@
       <w:tr>
         <w:tc>
           <w:tcPr>
-            <w:tcW w:w="1418" w:type="dxa"/>
-            <w:shd w:val="clear" w:color="auto" w:fill="FFFFFF" w:themeFill="background1"/>
-          </w:tcPr>
-          <w:p>
-            <w:r>
-              <w:t>KAR003</w:t>
-            </w:r>
-          </w:p>
-        </w:tc>
-        <w:tc>
-          <w:tcPr>
-            <w:tcW w:w="1843" w:type="dxa"/>
-            <w:shd w:val="clear" w:color="auto" w:fill="FFFFFF" w:themeFill="background1"/>
-          </w:tcPr>
-          <w:p>
-            <w:r>
-              <w:t>Aiden Castillo</w:t>
-            </w:r>
-          </w:p>
-        </w:tc>
-        <w:tc>
-          <w:tcPr>
-            <w:tcW w:w="425" w:type="dxa"/>
+            <w:tcW w:w="1419" w:type="dxa"/>
+            <w:shd w:val="clear" w:color="auto" w:fill="FFFFFF" w:themeFill="background1"/>
+          </w:tcPr>
+          <w:p>
+            <w:r>
+              <w:t>KAR008</w:t>
+            </w:r>
+          </w:p>
+        </w:tc>
+        <w:tc>
+          <w:tcPr>
+            <w:tcW w:w="1842" w:type="dxa"/>
+            <w:shd w:val="clear" w:color="auto" w:fill="FFFFFF" w:themeFill="background1"/>
+          </w:tcPr>
+          <w:p>
+            <w:r>
+              <w:t>Ammara Legge</w:t>
+            </w:r>
+          </w:p>
+        </w:tc>
+        <w:tc>
+          <w:tcPr>
+            <w:tcW w:w="426" w:type="dxa"/>
+            <w:shd w:val="clear" w:color="auto" w:fill="FFFFFF" w:themeFill="background1"/>
+          </w:tcPr>
+          <w:p>
+            <w:r>
+              <w:t>F</w:t>
+            </w:r>
+          </w:p>
+        </w:tc>
+        <w:tc>
+          <w:tcPr>
+            <w:tcW w:w="1134" w:type="dxa"/>
+            <w:shd w:val="clear" w:color="auto" w:fill="FFFFFF" w:themeFill="background1"/>
+          </w:tcPr>
+          <w:p>
+            <w:r>
+              <w:t>VWX</w:t>
+            </w:r>
+          </w:p>
+        </w:tc>
+        <w:tc>
+          <w:tcPr>
+            <w:tcW w:w="1842" w:type="dxa"/>
+            <w:shd w:val="clear" w:color="auto" w:fill="FFFFFF" w:themeFill="background1"/>
+          </w:tcPr>
+          <w:p>
+            <w:r>
+              <w:t>Jl. Raya Celuk 9</w:t>
+            </w:r>
+          </w:p>
+        </w:tc>
+        <w:tc>
+          <w:tcPr>
+            <w:tcW w:w="1560" w:type="dxa"/>
+            <w:shd w:val="clear" w:color="auto" w:fill="FFFFFF" w:themeFill="background1"/>
+          </w:tcPr>
+          <w:p>
+            <w:r>
+              <w:t>085811384684</w:t>
+            </w:r>
+          </w:p>
+        </w:tc>
+        <w:tc>
+          <w:tcPr>
+            <w:tcW w:w="1275" w:type="dxa"/>
+            <w:shd w:val="clear" w:color="auto" w:fill="FFFFFF" w:themeFill="background1"/>
+          </w:tcPr>
+          <w:p>
+            <w:r>
+              <w:t>05-10-1985</w:t>
+            </w:r>
+          </w:p>
+        </w:tc>
+        <w:tc>
+          <w:tcPr>
+            <w:tcW w:w="1276" w:type="dxa"/>
+            <w:shd w:val="clear" w:color="auto" w:fill="FFFFFF" w:themeFill="background1"/>
+          </w:tcPr>
+          <w:p>
+            <w:r>
+              <w:t>08-03-2020</w:t>
+            </w:r>
+          </w:p>
+        </w:tc>
+        <w:tc>
+          <w:tcPr>
+            <w:tcW w:w="567" w:type="dxa"/>
+            <w:shd w:val="clear" w:color="auto" w:fill="FFFFFF" w:themeFill="background1"/>
+          </w:tcPr>
+          <w:p>
+            <w:r>
+              <w:t>0</w:t>
+            </w:r>
+          </w:p>
+        </w:tc>
+      </w:tr>
+      <w:tr>
+        <w:tc>
+          <w:tcPr>
+            <w:tcW w:w="1419" w:type="dxa"/>
+            <w:shd w:val="clear" w:color="auto" w:fill="FFFFFF" w:themeFill="background1"/>
+          </w:tcPr>
+          <w:p>
+            <w:r>
+              <w:t>KAR009</w:t>
+            </w:r>
+          </w:p>
+        </w:tc>
+        <w:tc>
+          <w:tcPr>
+            <w:tcW w:w="1842" w:type="dxa"/>
+            <w:shd w:val="clear" w:color="auto" w:fill="FFFFFF" w:themeFill="background1"/>
+          </w:tcPr>
+          <w:p>
+            <w:r>
+              <w:t>Ayisha Pope</w:t>
+            </w:r>
+          </w:p>
+        </w:tc>
+        <w:tc>
+          <w:tcPr>
+            <w:tcW w:w="426" w:type="dxa"/>
+            <w:shd w:val="clear" w:color="auto" w:fill="FFFFFF" w:themeFill="background1"/>
+          </w:tcPr>
+          <w:p>
+            <w:r>
+              <w:t>F</w:t>
+            </w:r>
+          </w:p>
+        </w:tc>
+        <w:tc>
+          <w:tcPr>
+            <w:tcW w:w="1134" w:type="dxa"/>
+            <w:shd w:val="clear" w:color="auto" w:fill="FFFFFF" w:themeFill="background1"/>
+          </w:tcPr>
+          <w:p>
+            <w:r>
+              <w:t>YZ1</w:t>
+            </w:r>
+          </w:p>
+        </w:tc>
+        <w:tc>
+          <w:tcPr>
+            <w:tcW w:w="1842" w:type="dxa"/>
+            <w:shd w:val="clear" w:color="auto" w:fill="FFFFFF" w:themeFill="background1"/>
+          </w:tcPr>
+          <w:p>
+            <w:r>
+              <w:t>J</w:t>
+            </w:r>
+            <w:r>
+              <w:t>l</w:t>
+            </w:r>
+            <w:r>
+              <w:t>. Arjuna No. 28</w:t>
+            </w:r>
+          </w:p>
+        </w:tc>
+        <w:tc>
+          <w:tcPr>
+            <w:tcW w:w="1560" w:type="dxa"/>
+            <w:shd w:val="clear" w:color="auto" w:fill="FFFFFF" w:themeFill="background1"/>
+          </w:tcPr>
+          <w:p>
+            <w:r>
+              <w:t>081348372941</w:t>
+            </w:r>
+          </w:p>
+        </w:tc>
+        <w:tc>
+          <w:tcPr>
+            <w:tcW w:w="1275" w:type="dxa"/>
+            <w:shd w:val="clear" w:color="auto" w:fill="FFFFFF" w:themeFill="background1"/>
+          </w:tcPr>
+          <w:p>
+            <w:r>
+              <w:t>15-12-1990</w:t>
+            </w:r>
+          </w:p>
+        </w:tc>
+        <w:tc>
+          <w:tcPr>
+            <w:tcW w:w="1276" w:type="dxa"/>
+            <w:shd w:val="clear" w:color="auto" w:fill="FFFFFF" w:themeFill="background1"/>
+          </w:tcPr>
+          <w:p>
+            <w:r>
+              <w:t>08-04-2020</w:t>
+            </w:r>
+          </w:p>
+        </w:tc>
+        <w:tc>
+          <w:tcPr>
+            <w:tcW w:w="567" w:type="dxa"/>
+            <w:shd w:val="clear" w:color="auto" w:fill="FFFFFF" w:themeFill="background1"/>
+          </w:tcPr>
+          <w:p>
+            <w:r>
+              <w:t>1</w:t>
+            </w:r>
+          </w:p>
+        </w:tc>
+      </w:tr>
+      <w:tr>
+        <w:tc>
+          <w:tcPr>
+            <w:tcW w:w="1419" w:type="dxa"/>
+            <w:shd w:val="clear" w:color="auto" w:fill="FFFFFF" w:themeFill="background1"/>
+          </w:tcPr>
+          <w:p>
+            <w:r>
+              <w:t>KAR010</w:t>
+            </w:r>
+          </w:p>
+        </w:tc>
+        <w:tc>
+          <w:tcPr>
+            <w:tcW w:w="1842" w:type="dxa"/>
+            <w:shd w:val="clear" w:color="auto" w:fill="FFFFFF" w:themeFill="background1"/>
+          </w:tcPr>
+          <w:p>
+            <w:r>
+              <w:t>Paris Richmond</w:t>
+            </w:r>
+          </w:p>
+        </w:tc>
+        <w:tc>
+          <w:tcPr>
+            <w:tcW w:w="426" w:type="dxa"/>
             <w:shd w:val="clear" w:color="auto" w:fill="FFFFFF" w:themeFill="background1"/>
           </w:tcPr>
           <w:p>
@@ -11102,29 +11934,45 @@
         </w:tc>
         <w:tc>
           <w:tcPr>
-            <w:tcW w:w="1985" w:type="dxa"/>
-            <w:shd w:val="clear" w:color="auto" w:fill="FFFFFF" w:themeFill="background1"/>
-          </w:tcPr>
-          <w:p>
-            <w:r>
-              <w:t>Jl. Barata Jaya X</w:t>
-            </w:r>
-            <w:r>
-              <w:t xml:space="preserve"> </w:t>
-            </w:r>
-            <w:r>
-              <w:t>37</w:t>
-            </w:r>
-          </w:p>
-        </w:tc>
-        <w:tc>
-          <w:tcPr>
-            <w:tcW w:w="1984" w:type="dxa"/>
-            <w:shd w:val="clear" w:color="auto" w:fill="FFFFFF" w:themeFill="background1"/>
-          </w:tcPr>
-          <w:p>
-            <w:r>
-              <w:t>089712452489</w:t>
+            <w:tcW w:w="1134" w:type="dxa"/>
+            <w:shd w:val="clear" w:color="auto" w:fill="FFFFFF" w:themeFill="background1"/>
+          </w:tcPr>
+          <w:p>
+            <w:r>
+              <w:t>234</w:t>
+            </w:r>
+          </w:p>
+        </w:tc>
+        <w:tc>
+          <w:tcPr>
+            <w:tcW w:w="1842" w:type="dxa"/>
+            <w:shd w:val="clear" w:color="auto" w:fill="FFFFFF" w:themeFill="background1"/>
+          </w:tcPr>
+          <w:p>
+            <w:r>
+              <w:t>Jl. Banteng No. 8</w:t>
+            </w:r>
+          </w:p>
+        </w:tc>
+        <w:tc>
+          <w:tcPr>
+            <w:tcW w:w="1560" w:type="dxa"/>
+            <w:shd w:val="clear" w:color="auto" w:fill="FFFFFF" w:themeFill="background1"/>
+          </w:tcPr>
+          <w:p>
+            <w:r>
+              <w:t>089786335382</w:t>
+            </w:r>
+          </w:p>
+        </w:tc>
+        <w:tc>
+          <w:tcPr>
+            <w:tcW w:w="1275" w:type="dxa"/>
+            <w:shd w:val="clear" w:color="auto" w:fill="FFFFFF" w:themeFill="background1"/>
+          </w:tcPr>
+          <w:p>
+            <w:r>
+              <w:t>29-12-1980</w:t>
             </w:r>
           </w:p>
         </w:tc>
@@ -11135,738 +11983,13 @@
           </w:tcPr>
           <w:p>
             <w:r>
-              <w:t>01-07-1990</w:t>
-            </w:r>
-          </w:p>
-        </w:tc>
-        <w:tc>
-          <w:tcPr>
-            <w:tcW w:w="1276" w:type="dxa"/>
-            <w:shd w:val="clear" w:color="auto" w:fill="FFFFFF" w:themeFill="background1"/>
-          </w:tcPr>
-          <w:p>
-            <w:r>
-              <w:t>03-10-2019</w:t>
-            </w:r>
-          </w:p>
-        </w:tc>
-        <w:tc>
-          <w:tcPr>
-            <w:tcW w:w="850" w:type="dxa"/>
-            <w:shd w:val="clear" w:color="auto" w:fill="FFFFFF" w:themeFill="background1"/>
-          </w:tcPr>
-          <w:p>
-            <w:r>
-              <w:t>0</w:t>
-            </w:r>
-          </w:p>
-        </w:tc>
-      </w:tr>
-      <w:tr>
-        <w:tc>
-          <w:tcPr>
-            <w:tcW w:w="1418" w:type="dxa"/>
-            <w:shd w:val="clear" w:color="auto" w:fill="FFFFFF" w:themeFill="background1"/>
-          </w:tcPr>
-          <w:p>
-            <w:r>
-              <w:t>KAR004</w:t>
-            </w:r>
-          </w:p>
-        </w:tc>
-        <w:tc>
-          <w:tcPr>
-            <w:tcW w:w="1843" w:type="dxa"/>
-            <w:shd w:val="clear" w:color="auto" w:fill="FFFFFF" w:themeFill="background1"/>
-          </w:tcPr>
-          <w:p>
-            <w:r>
-              <w:t>Alexia Dupont</w:t>
-            </w:r>
-          </w:p>
-        </w:tc>
-        <w:tc>
-          <w:tcPr>
-            <w:tcW w:w="425" w:type="dxa"/>
-            <w:shd w:val="clear" w:color="auto" w:fill="FFFFFF" w:themeFill="background1"/>
-          </w:tcPr>
-          <w:p>
-            <w:r>
-              <w:t>F</w:t>
-            </w:r>
-          </w:p>
-        </w:tc>
-        <w:tc>
-          <w:tcPr>
-            <w:tcW w:w="1985" w:type="dxa"/>
-            <w:shd w:val="clear" w:color="auto" w:fill="FFFFFF" w:themeFill="background1"/>
-          </w:tcPr>
-          <w:p>
-            <w:r>
-              <w:t xml:space="preserve">Jl. Kapas </w:t>
-            </w:r>
-            <w:r>
-              <w:t>No.</w:t>
-            </w:r>
-            <w:r>
-              <w:t xml:space="preserve"> </w:t>
-            </w:r>
-            <w:r>
-              <w:t>1</w:t>
-            </w:r>
-          </w:p>
-        </w:tc>
-        <w:tc>
-          <w:tcPr>
-            <w:tcW w:w="1984" w:type="dxa"/>
-            <w:shd w:val="clear" w:color="auto" w:fill="FFFFFF" w:themeFill="background1"/>
-          </w:tcPr>
-          <w:p>
-            <w:r>
-              <w:t>085842880413</w:t>
-            </w:r>
-          </w:p>
-        </w:tc>
-        <w:tc>
-          <w:tcPr>
-            <w:tcW w:w="1276" w:type="dxa"/>
-            <w:shd w:val="clear" w:color="auto" w:fill="FFFFFF" w:themeFill="background1"/>
-          </w:tcPr>
-          <w:p>
-            <w:r>
-              <w:t>02-08-1991</w:t>
-            </w:r>
-          </w:p>
-        </w:tc>
-        <w:tc>
-          <w:tcPr>
-            <w:tcW w:w="1276" w:type="dxa"/>
-            <w:shd w:val="clear" w:color="auto" w:fill="FFFFFF" w:themeFill="background1"/>
-          </w:tcPr>
-          <w:p>
-            <w:r>
-              <w:t>15-</w:t>
-            </w:r>
-            <w:r>
-              <w:t>11</w:t>
-            </w:r>
-            <w:r>
-              <w:t>-20</w:t>
-            </w:r>
-            <w:r>
-              <w:t>19</w:t>
-            </w:r>
-          </w:p>
-        </w:tc>
-        <w:tc>
-          <w:tcPr>
-            <w:tcW w:w="850" w:type="dxa"/>
-            <w:shd w:val="clear" w:color="auto" w:fill="FFFFFF" w:themeFill="background1"/>
-          </w:tcPr>
-          <w:p>
-            <w:r>
-              <w:t>1</w:t>
-            </w:r>
-          </w:p>
-        </w:tc>
-      </w:tr>
-      <w:tr>
-        <w:tc>
-          <w:tcPr>
-            <w:tcW w:w="1418" w:type="dxa"/>
-            <w:shd w:val="clear" w:color="auto" w:fill="FFFFFF" w:themeFill="background1"/>
-          </w:tcPr>
-          <w:p>
-            <w:r>
-              <w:t>KAR005</w:t>
-            </w:r>
-          </w:p>
-        </w:tc>
-        <w:tc>
-          <w:tcPr>
-            <w:tcW w:w="1843" w:type="dxa"/>
-            <w:shd w:val="clear" w:color="auto" w:fill="FFFFFF" w:themeFill="background1"/>
-          </w:tcPr>
-          <w:p>
-            <w:r>
-              <w:t>Wiktoria Iles</w:t>
-            </w:r>
-          </w:p>
-        </w:tc>
-        <w:tc>
-          <w:tcPr>
-            <w:tcW w:w="425" w:type="dxa"/>
-            <w:shd w:val="clear" w:color="auto" w:fill="FFFFFF" w:themeFill="background1"/>
-          </w:tcPr>
-          <w:p>
-            <w:r>
-              <w:t>F</w:t>
-            </w:r>
-          </w:p>
-        </w:tc>
-        <w:tc>
-          <w:tcPr>
-            <w:tcW w:w="1985" w:type="dxa"/>
-            <w:shd w:val="clear" w:color="auto" w:fill="FFFFFF" w:themeFill="background1"/>
-          </w:tcPr>
-          <w:p>
-            <w:r>
-              <w:t xml:space="preserve">Jl. Durian </w:t>
-            </w:r>
-            <w:r>
-              <w:t>No.</w:t>
-            </w:r>
-            <w:r>
-              <w:t xml:space="preserve"> </w:t>
-            </w:r>
-            <w:r>
-              <w:t>90A</w:t>
-            </w:r>
-          </w:p>
-        </w:tc>
-        <w:tc>
-          <w:tcPr>
-            <w:tcW w:w="1984" w:type="dxa"/>
-            <w:shd w:val="clear" w:color="auto" w:fill="FFFFFF" w:themeFill="background1"/>
-          </w:tcPr>
-          <w:p>
-            <w:r>
-              <w:t>089694875530</w:t>
-            </w:r>
-          </w:p>
-        </w:tc>
-        <w:tc>
-          <w:tcPr>
-            <w:tcW w:w="1276" w:type="dxa"/>
-            <w:shd w:val="clear" w:color="auto" w:fill="FFFFFF" w:themeFill="background1"/>
-          </w:tcPr>
-          <w:p>
-            <w:r>
-              <w:t>24-03-1997</w:t>
-            </w:r>
-          </w:p>
-        </w:tc>
-        <w:tc>
-          <w:tcPr>
-            <w:tcW w:w="1276" w:type="dxa"/>
-            <w:shd w:val="clear" w:color="auto" w:fill="FFFFFF" w:themeFill="background1"/>
-          </w:tcPr>
-          <w:p>
-            <w:r>
-              <w:t>20-</w:t>
-            </w:r>
-            <w:r>
-              <w:t>12</w:t>
-            </w:r>
-            <w:r>
-              <w:t>-20</w:t>
-            </w:r>
-            <w:r>
-              <w:t>19</w:t>
-            </w:r>
-          </w:p>
-        </w:tc>
-        <w:tc>
-          <w:tcPr>
-            <w:tcW w:w="850" w:type="dxa"/>
-            <w:shd w:val="clear" w:color="auto" w:fill="FFFFFF" w:themeFill="background1"/>
-          </w:tcPr>
-          <w:p>
-            <w:r>
-              <w:t>1</w:t>
-            </w:r>
-          </w:p>
-        </w:tc>
-      </w:tr>
-      <w:tr>
-        <w:tc>
-          <w:tcPr>
-            <w:tcW w:w="1418" w:type="dxa"/>
-            <w:shd w:val="clear" w:color="auto" w:fill="FFFFFF" w:themeFill="background1"/>
-          </w:tcPr>
-          <w:p>
-            <w:r>
-              <w:t>KAR006</w:t>
-            </w:r>
-          </w:p>
-        </w:tc>
-        <w:tc>
-          <w:tcPr>
-            <w:tcW w:w="1843" w:type="dxa"/>
-            <w:shd w:val="clear" w:color="auto" w:fill="FFFFFF" w:themeFill="background1"/>
-          </w:tcPr>
-          <w:p>
-            <w:r>
-              <w:t>Jordan Landry</w:t>
-            </w:r>
-          </w:p>
-        </w:tc>
-        <w:tc>
-          <w:tcPr>
-            <w:tcW w:w="425" w:type="dxa"/>
-            <w:shd w:val="clear" w:color="auto" w:fill="FFFFFF" w:themeFill="background1"/>
-          </w:tcPr>
-          <w:p>
-            <w:r>
-              <w:t>M</w:t>
-            </w:r>
-          </w:p>
-        </w:tc>
-        <w:tc>
-          <w:tcPr>
-            <w:tcW w:w="1985" w:type="dxa"/>
-            <w:shd w:val="clear" w:color="auto" w:fill="FFFFFF" w:themeFill="background1"/>
-          </w:tcPr>
-          <w:p>
-            <w:r>
-              <w:t xml:space="preserve">Jl. Pekojan </w:t>
-            </w:r>
-            <w:r>
-              <w:t>No.</w:t>
-            </w:r>
-            <w:r>
-              <w:t>10</w:t>
-            </w:r>
-          </w:p>
-        </w:tc>
-        <w:tc>
-          <w:tcPr>
-            <w:tcW w:w="1984" w:type="dxa"/>
-            <w:shd w:val="clear" w:color="auto" w:fill="FFFFFF" w:themeFill="background1"/>
-          </w:tcPr>
-          <w:p>
-            <w:r>
-              <w:t>089720482041</w:t>
-            </w:r>
-          </w:p>
-        </w:tc>
-        <w:tc>
-          <w:tcPr>
-            <w:tcW w:w="1276" w:type="dxa"/>
-            <w:shd w:val="clear" w:color="auto" w:fill="FFFFFF" w:themeFill="background1"/>
-          </w:tcPr>
-          <w:p>
-            <w:r>
-              <w:t>22-01-1995</w:t>
-            </w:r>
-          </w:p>
-        </w:tc>
-        <w:tc>
-          <w:tcPr>
-            <w:tcW w:w="1276" w:type="dxa"/>
-            <w:shd w:val="clear" w:color="auto" w:fill="FFFFFF" w:themeFill="background1"/>
-          </w:tcPr>
-          <w:p>
-            <w:r>
-              <w:t>22-0</w:t>
-            </w:r>
-            <w:r>
-              <w:t>1</w:t>
-            </w:r>
-            <w:r>
-              <w:t>-2020</w:t>
-            </w:r>
-          </w:p>
-        </w:tc>
-        <w:tc>
-          <w:tcPr>
-            <w:tcW w:w="850" w:type="dxa"/>
-            <w:shd w:val="clear" w:color="auto" w:fill="FFFFFF" w:themeFill="background1"/>
-          </w:tcPr>
-          <w:p>
-            <w:r>
-              <w:t>1</w:t>
-            </w:r>
-          </w:p>
-        </w:tc>
-      </w:tr>
-      <w:tr>
-        <w:tc>
-          <w:tcPr>
-            <w:tcW w:w="1418" w:type="dxa"/>
-            <w:shd w:val="clear" w:color="auto" w:fill="FFFFFF" w:themeFill="background1"/>
-          </w:tcPr>
-          <w:p>
-            <w:r>
-              <w:t>KAR007</w:t>
-            </w:r>
-          </w:p>
-        </w:tc>
-        <w:tc>
-          <w:tcPr>
-            <w:tcW w:w="1843" w:type="dxa"/>
-            <w:shd w:val="clear" w:color="auto" w:fill="FFFFFF" w:themeFill="background1"/>
-          </w:tcPr>
-          <w:p>
-            <w:r>
-              <w:t>Celia Lu</w:t>
-            </w:r>
-          </w:p>
-        </w:tc>
-        <w:tc>
-          <w:tcPr>
-            <w:tcW w:w="425" w:type="dxa"/>
-            <w:shd w:val="clear" w:color="auto" w:fill="FFFFFF" w:themeFill="background1"/>
-          </w:tcPr>
-          <w:p>
-            <w:r>
-              <w:t>F</w:t>
-            </w:r>
-          </w:p>
-        </w:tc>
-        <w:tc>
-          <w:tcPr>
-            <w:tcW w:w="1985" w:type="dxa"/>
-            <w:shd w:val="clear" w:color="auto" w:fill="FFFFFF" w:themeFill="background1"/>
-          </w:tcPr>
-          <w:p>
-            <w:r>
-              <w:t>Jl. Perancis No. 9</w:t>
-            </w:r>
-          </w:p>
-        </w:tc>
-        <w:tc>
-          <w:tcPr>
-            <w:tcW w:w="1984" w:type="dxa"/>
-            <w:shd w:val="clear" w:color="auto" w:fill="FFFFFF" w:themeFill="background1"/>
-          </w:tcPr>
-          <w:p>
-            <w:r>
-              <w:t>089629472947</w:t>
-            </w:r>
-          </w:p>
-        </w:tc>
-        <w:tc>
-          <w:tcPr>
-            <w:tcW w:w="1276" w:type="dxa"/>
-            <w:shd w:val="clear" w:color="auto" w:fill="FFFFFF" w:themeFill="background1"/>
-          </w:tcPr>
-          <w:p>
-            <w:r>
-              <w:t>01-05-1988</w:t>
-            </w:r>
-          </w:p>
-        </w:tc>
-        <w:tc>
-          <w:tcPr>
-            <w:tcW w:w="1276" w:type="dxa"/>
-            <w:shd w:val="clear" w:color="auto" w:fill="FFFFFF" w:themeFill="background1"/>
-          </w:tcPr>
-          <w:p>
-            <w:r>
-              <w:t>14</w:t>
-            </w:r>
-            <w:r>
-              <w:t>-0</w:t>
-            </w:r>
-            <w:r>
-              <w:t>2</w:t>
-            </w:r>
-            <w:r>
-              <w:t>-2020</w:t>
-            </w:r>
-          </w:p>
-        </w:tc>
-        <w:tc>
-          <w:tcPr>
-            <w:tcW w:w="850" w:type="dxa"/>
-            <w:shd w:val="clear" w:color="auto" w:fill="FFFFFF" w:themeFill="background1"/>
-          </w:tcPr>
-          <w:p>
-            <w:r>
-              <w:t>1</w:t>
-            </w:r>
-          </w:p>
-        </w:tc>
-      </w:tr>
-      <w:tr>
-        <w:tc>
-          <w:tcPr>
-            <w:tcW w:w="1418" w:type="dxa"/>
-            <w:shd w:val="clear" w:color="auto" w:fill="FFFFFF" w:themeFill="background1"/>
-          </w:tcPr>
-          <w:p>
-            <w:r>
-              <w:t>KAR008</w:t>
-            </w:r>
-          </w:p>
-        </w:tc>
-        <w:tc>
-          <w:tcPr>
-            <w:tcW w:w="1843" w:type="dxa"/>
-            <w:shd w:val="clear" w:color="auto" w:fill="FFFFFF" w:themeFill="background1"/>
-          </w:tcPr>
-          <w:p>
-            <w:r>
-              <w:t>Ammara Legge</w:t>
-            </w:r>
-          </w:p>
-        </w:tc>
-        <w:tc>
-          <w:tcPr>
-            <w:tcW w:w="425" w:type="dxa"/>
-            <w:shd w:val="clear" w:color="auto" w:fill="FFFFFF" w:themeFill="background1"/>
-          </w:tcPr>
-          <w:p>
-            <w:r>
-              <w:t>F</w:t>
-            </w:r>
-          </w:p>
-        </w:tc>
-        <w:tc>
-          <w:tcPr>
-            <w:tcW w:w="1985" w:type="dxa"/>
-            <w:shd w:val="clear" w:color="auto" w:fill="FFFFFF" w:themeFill="background1"/>
-          </w:tcPr>
-          <w:p>
-            <w:r>
-              <w:t>Jl. Raya Celuk 9</w:t>
-            </w:r>
-          </w:p>
-        </w:tc>
-        <w:tc>
-          <w:tcPr>
-            <w:tcW w:w="1984" w:type="dxa"/>
-            <w:shd w:val="clear" w:color="auto" w:fill="FFFFFF" w:themeFill="background1"/>
-          </w:tcPr>
-          <w:p>
-            <w:r>
-              <w:t>085811384684</w:t>
-            </w:r>
-          </w:p>
-        </w:tc>
-        <w:tc>
-          <w:tcPr>
-            <w:tcW w:w="1276" w:type="dxa"/>
-            <w:shd w:val="clear" w:color="auto" w:fill="FFFFFF" w:themeFill="background1"/>
-          </w:tcPr>
-          <w:p>
-            <w:r>
-              <w:t>05-10-1985</w:t>
-            </w:r>
-          </w:p>
-        </w:tc>
-        <w:tc>
-          <w:tcPr>
-            <w:tcW w:w="1276" w:type="dxa"/>
-            <w:shd w:val="clear" w:color="auto" w:fill="FFFFFF" w:themeFill="background1"/>
-          </w:tcPr>
-          <w:p>
-            <w:r>
-              <w:t>08-0</w:t>
-            </w:r>
-            <w:r>
-              <w:t>3</w:t>
-            </w:r>
-            <w:r>
-              <w:t>-2020</w:t>
-            </w:r>
-          </w:p>
-        </w:tc>
-        <w:tc>
-          <w:tcPr>
-            <w:tcW w:w="850" w:type="dxa"/>
-            <w:shd w:val="clear" w:color="auto" w:fill="FFFFFF" w:themeFill="background1"/>
-          </w:tcPr>
-          <w:p>
-            <w:r>
-              <w:t>0</w:t>
-            </w:r>
-          </w:p>
-        </w:tc>
-      </w:tr>
-      <w:tr>
-        <w:tc>
-          <w:tcPr>
-            <w:tcW w:w="1418" w:type="dxa"/>
-            <w:shd w:val="clear" w:color="auto" w:fill="FFFFFF" w:themeFill="background1"/>
-          </w:tcPr>
-          <w:p>
-            <w:r>
-              <w:t>KAR009</w:t>
-            </w:r>
-          </w:p>
-        </w:tc>
-        <w:tc>
-          <w:tcPr>
-            <w:tcW w:w="1843" w:type="dxa"/>
-            <w:shd w:val="clear" w:color="auto" w:fill="FFFFFF" w:themeFill="background1"/>
-          </w:tcPr>
-          <w:p>
-            <w:r>
-              <w:t>Ayisha Pope</w:t>
-            </w:r>
-          </w:p>
-        </w:tc>
-        <w:tc>
-          <w:tcPr>
-            <w:tcW w:w="425" w:type="dxa"/>
-            <w:shd w:val="clear" w:color="auto" w:fill="FFFFFF" w:themeFill="background1"/>
-          </w:tcPr>
-          <w:p>
-            <w:r>
-              <w:t>F</w:t>
-            </w:r>
-          </w:p>
-        </w:tc>
-        <w:tc>
-          <w:tcPr>
-            <w:tcW w:w="1985" w:type="dxa"/>
-            <w:shd w:val="clear" w:color="auto" w:fill="FFFFFF" w:themeFill="background1"/>
-          </w:tcPr>
-          <w:p>
-            <w:r>
-              <w:t>J</w:t>
-            </w:r>
-            <w:r>
-              <w:t>l</w:t>
-            </w:r>
-            <w:r>
-              <w:t>. Arjuna No. 28</w:t>
-            </w:r>
-          </w:p>
-        </w:tc>
-        <w:tc>
-          <w:tcPr>
-            <w:tcW w:w="1984" w:type="dxa"/>
-            <w:shd w:val="clear" w:color="auto" w:fill="FFFFFF" w:themeFill="background1"/>
-          </w:tcPr>
-          <w:p>
-            <w:r>
-              <w:t>081348372941</w:t>
-            </w:r>
-          </w:p>
-        </w:tc>
-        <w:tc>
-          <w:tcPr>
-            <w:tcW w:w="1276" w:type="dxa"/>
-            <w:shd w:val="clear" w:color="auto" w:fill="FFFFFF" w:themeFill="background1"/>
-          </w:tcPr>
-          <w:p>
-            <w:r>
-              <w:t>15-12-1990</w:t>
-            </w:r>
-          </w:p>
-        </w:tc>
-        <w:tc>
-          <w:tcPr>
-            <w:tcW w:w="1276" w:type="dxa"/>
-            <w:shd w:val="clear" w:color="auto" w:fill="FFFFFF" w:themeFill="background1"/>
-          </w:tcPr>
-          <w:p>
-            <w:r>
-              <w:t>08-</w:t>
-            </w:r>
-            <w:r>
-              <w:t>0</w:t>
-            </w:r>
-            <w:r>
-              <w:t>4</w:t>
-            </w:r>
-            <w:r>
-              <w:t>-2020</w:t>
-            </w:r>
-          </w:p>
-        </w:tc>
-        <w:tc>
-          <w:tcPr>
-            <w:tcW w:w="850" w:type="dxa"/>
-            <w:shd w:val="clear" w:color="auto" w:fill="FFFFFF" w:themeFill="background1"/>
-          </w:tcPr>
-          <w:p>
-            <w:r>
-              <w:t>1</w:t>
-            </w:r>
-          </w:p>
-        </w:tc>
-      </w:tr>
-      <w:tr>
-        <w:tc>
-          <w:tcPr>
-            <w:tcW w:w="1418" w:type="dxa"/>
-            <w:shd w:val="clear" w:color="auto" w:fill="FFFFFF" w:themeFill="background1"/>
-          </w:tcPr>
-          <w:p>
-            <w:r>
-              <w:t>KAR010</w:t>
-            </w:r>
-          </w:p>
-        </w:tc>
-        <w:tc>
-          <w:tcPr>
-            <w:tcW w:w="1843" w:type="dxa"/>
-            <w:shd w:val="clear" w:color="auto" w:fill="FFFFFF" w:themeFill="background1"/>
-          </w:tcPr>
-          <w:p>
-            <w:r>
-              <w:t>Paris Richmond</w:t>
-            </w:r>
-          </w:p>
-        </w:tc>
-        <w:tc>
-          <w:tcPr>
-            <w:tcW w:w="425" w:type="dxa"/>
-            <w:shd w:val="clear" w:color="auto" w:fill="FFFFFF" w:themeFill="background1"/>
-          </w:tcPr>
-          <w:p>
-            <w:r>
-              <w:t>M</w:t>
-            </w:r>
-          </w:p>
-        </w:tc>
-        <w:tc>
-          <w:tcPr>
-            <w:tcW w:w="1985" w:type="dxa"/>
-            <w:shd w:val="clear" w:color="auto" w:fill="FFFFFF" w:themeFill="background1"/>
-          </w:tcPr>
-          <w:p>
-            <w:r>
-              <w:t>Jl. Banteng No. 8</w:t>
-            </w:r>
-          </w:p>
-        </w:tc>
-        <w:tc>
-          <w:tcPr>
-            <w:tcW w:w="1984" w:type="dxa"/>
-            <w:shd w:val="clear" w:color="auto" w:fill="FFFFFF" w:themeFill="background1"/>
-          </w:tcPr>
-          <w:p>
-            <w:r>
-              <w:t>089786335382</w:t>
-            </w:r>
-          </w:p>
-        </w:tc>
-        <w:tc>
-          <w:tcPr>
-            <w:tcW w:w="1276" w:type="dxa"/>
-            <w:shd w:val="clear" w:color="auto" w:fill="FFFFFF" w:themeFill="background1"/>
-          </w:tcPr>
-          <w:p>
-            <w:r>
-              <w:t>29-12-1980</w:t>
-            </w:r>
-          </w:p>
-        </w:tc>
-        <w:tc>
-          <w:tcPr>
-            <w:tcW w:w="1276" w:type="dxa"/>
-            <w:shd w:val="clear" w:color="auto" w:fill="FFFFFF" w:themeFill="background1"/>
-          </w:tcPr>
-          <w:p>
-            <w:r>
-              <w:t>17-</w:t>
-            </w:r>
-            <w:r>
-              <w:t>05</w:t>
-            </w:r>
-            <w:r>
-              <w:t>-2020</w:t>
-            </w:r>
-          </w:p>
-        </w:tc>
-        <w:tc>
-          <w:tcPr>
-            <w:tcW w:w="850" w:type="dxa"/>
+              <w:t>17-05-2020</w:t>
+            </w:r>
+          </w:p>
+        </w:tc>
+        <w:tc>
+          <w:tcPr>
+            <w:tcW w:w="567" w:type="dxa"/>
             <w:shd w:val="clear" w:color="auto" w:fill="FFFFFF" w:themeFill="background1"/>
           </w:tcPr>
           <w:p>
@@ -11903,7 +12026,6 @@
               <w:jc w:val="center"/>
             </w:pPr>
             <w:r>
-              <w:lastRenderedPageBreak/>
               <w:t>Customer</w:t>
             </w:r>
           </w:p>
@@ -14657,6 +14779,7 @@
           </w:tcPr>
           <w:p>
             <w:r>
+              <w:lastRenderedPageBreak/>
               <w:t>HBL00</w:t>
             </w:r>
             <w:r>
@@ -14777,7 +14900,6 @@
           </w:tcPr>
           <w:p>
             <w:r>
-              <w:lastRenderedPageBreak/>
               <w:t>HBL0005103</w:t>
             </w:r>
           </w:p>
@@ -17487,6 +17609,7 @@
           </w:tcPr>
           <w:p>
             <w:r>
+              <w:lastRenderedPageBreak/>
               <w:t>HBL0005114</w:t>
             </w:r>
           </w:p>
@@ -17582,7 +17705,6 @@
           </w:tcPr>
           <w:p>
             <w:r>
-              <w:lastRenderedPageBreak/>
               <w:t>HBL0005115</w:t>
             </w:r>
           </w:p>
@@ -20428,6 +20550,7 @@
           </w:tcPr>
           <w:p>
             <w:r>
+              <w:lastRenderedPageBreak/>
               <w:t>HJL000550</w:t>
             </w:r>
             <w:r>
@@ -20507,7 +20630,6 @@
           </w:tcPr>
           <w:p>
             <w:r>
-              <w:lastRenderedPageBreak/>
               <w:t>HJL000550</w:t>
             </w:r>
             <w:r>

</xml_diff>